<commit_message>
fix not spacing Asp&Contr
- Ajout condition pour retour a la ligne
- Mode de texte justifier enleverour toute template
</commit_message>
<xml_diff>
--- a/template/Trame-vierge3-bleu.docx
+++ b/template/Trame-vierge3-bleu.docx
@@ -2,8 +2,6 @@
 <file path=word/document.xml><?xml version="1.0" encoding="utf-8"?>
 <w:document xmlns:wpc="http://schemas.microsoft.com/office/word/2010/wordprocessingCanvas" xmlns:mc="http://schemas.openxmlformats.org/markup-compatibility/2006" xmlns:o="urn:schemas-microsoft-com:office:office" xmlns:r="http://schemas.openxmlformats.org/officeDocument/2006/relationships" xmlns:m="http://schemas.openxmlformats.org/officeDocument/2006/math" xmlns:v="urn:schemas-microsoft-com:vml" xmlns:wp14="http://schemas.microsoft.com/office/word/2010/wordprocessingDrawing" xmlns:wp="http://schemas.openxmlformats.org/drawingml/2006/wordprocessingDrawing" xmlns:w10="urn:schemas-microsoft-com:office:word" xmlns:w="http://schemas.openxmlformats.org/wordprocessingml/2006/main" xmlns:w14="http://schemas.microsoft.com/office/word/2010/wordml" xmlns:w15="http://schemas.microsoft.com/office/word/2012/wordml" xmlns:wpg="http://schemas.microsoft.com/office/word/2010/wordprocessingGroup" xmlns:wpi="http://schemas.microsoft.com/office/word/2010/wordprocessingInk" xmlns:wne="http://schemas.microsoft.com/office/word/2006/wordml" xmlns:wps="http://schemas.microsoft.com/office/word/2010/wordprocessingShape" mc:Ignorable="w14 w15 wp14">
   <w:body>
-    <w:bookmarkStart w:id="0" w:name="_GoBack"/>
-    <w:bookmarkEnd w:id="0"/>
     <w:p>
       <w:r>
         <w:rPr>
@@ -103,7 +101,7 @@
               </wp:anchor>
             </w:drawing>
           </mc:Choice>
-          <mc:Fallback xmlns:w16se="http://schemas.microsoft.com/office/word/2015/wordml/symex" xmlns:w16="http://schemas.microsoft.com/office/word/2018/wordml" xmlns:w16cid="http://schemas.microsoft.com/office/word/2016/wordml/cid" xmlns:w16cex="http://schemas.microsoft.com/office/word/2018/wordml/cex" xmlns:am3d="http://schemas.microsoft.com/office/drawing/2017/model3d" xmlns:aink="http://schemas.microsoft.com/office/drawing/2016/ink" xmlns:cx8="http://schemas.microsoft.com/office/drawing/2016/5/14/chartex" xmlns:cx7="http://schemas.microsoft.com/office/drawing/2016/5/13/chartex" xmlns:cx6="http://schemas.microsoft.com/office/drawing/2016/5/12/chartex" xmlns:cx5="http://schemas.microsoft.com/office/drawing/2016/5/11/chartex" xmlns:cx4="http://schemas.microsoft.com/office/drawing/2016/5/10/chartex" xmlns:cx3="http://schemas.microsoft.com/office/drawing/2016/5/9/chartex" xmlns:cx2="http://schemas.microsoft.com/office/drawing/2015/10/21/chartex" xmlns:cx1="http://schemas.microsoft.com/office/drawing/2015/9/8/chartex" xmlns:cx="http://schemas.microsoft.com/office/drawing/2014/chartex">
+          <mc:Fallback xmlns:cx="http://schemas.microsoft.com/office/drawing/2014/chartex" xmlns:cx1="http://schemas.microsoft.com/office/drawing/2015/9/8/chartex" xmlns:cx2="http://schemas.microsoft.com/office/drawing/2015/10/21/chartex" xmlns:cx3="http://schemas.microsoft.com/office/drawing/2016/5/9/chartex" xmlns:cx4="http://schemas.microsoft.com/office/drawing/2016/5/10/chartex" xmlns:cx5="http://schemas.microsoft.com/office/drawing/2016/5/11/chartex" xmlns:cx6="http://schemas.microsoft.com/office/drawing/2016/5/12/chartex" xmlns:cx7="http://schemas.microsoft.com/office/drawing/2016/5/13/chartex" xmlns:cx8="http://schemas.microsoft.com/office/drawing/2016/5/14/chartex" xmlns:aink="http://schemas.microsoft.com/office/drawing/2016/ink" xmlns:am3d="http://schemas.microsoft.com/office/drawing/2017/model3d" xmlns:w16cex="http://schemas.microsoft.com/office/word/2018/wordml/cex" xmlns:w16cid="http://schemas.microsoft.com/office/word/2016/wordml/cid" xmlns:w16="http://schemas.microsoft.com/office/word/2018/wordml" xmlns:w16se="http://schemas.microsoft.com/office/word/2015/wordml/symex">
             <w:pict>
               <v:shapetype w14:anchorId="5CFB8B4D" id="_x0000_t202" coordsize="21600,21600" o:spt="202" path="m,l,21600r21600,l21600,xe">
                 <v:stroke joinstyle="miter"/>
@@ -224,7 +222,7 @@
               </wp:anchor>
             </w:drawing>
           </mc:Choice>
-          <mc:Fallback xmlns:w16se="http://schemas.microsoft.com/office/word/2015/wordml/symex" xmlns:w16="http://schemas.microsoft.com/office/word/2018/wordml" xmlns:w16cid="http://schemas.microsoft.com/office/word/2016/wordml/cid" xmlns:w16cex="http://schemas.microsoft.com/office/word/2018/wordml/cex" xmlns:am3d="http://schemas.microsoft.com/office/drawing/2017/model3d" xmlns:aink="http://schemas.microsoft.com/office/drawing/2016/ink" xmlns:cx8="http://schemas.microsoft.com/office/drawing/2016/5/14/chartex" xmlns:cx7="http://schemas.microsoft.com/office/drawing/2016/5/13/chartex" xmlns:cx6="http://schemas.microsoft.com/office/drawing/2016/5/12/chartex" xmlns:cx5="http://schemas.microsoft.com/office/drawing/2016/5/11/chartex" xmlns:cx4="http://schemas.microsoft.com/office/drawing/2016/5/10/chartex" xmlns:cx3="http://schemas.microsoft.com/office/drawing/2016/5/9/chartex" xmlns:cx2="http://schemas.microsoft.com/office/drawing/2015/10/21/chartex" xmlns:cx1="http://schemas.microsoft.com/office/drawing/2015/9/8/chartex" xmlns:cx="http://schemas.microsoft.com/office/drawing/2014/chartex">
+          <mc:Fallback xmlns:cx="http://schemas.microsoft.com/office/drawing/2014/chartex" xmlns:cx1="http://schemas.microsoft.com/office/drawing/2015/9/8/chartex" xmlns:cx2="http://schemas.microsoft.com/office/drawing/2015/10/21/chartex" xmlns:cx3="http://schemas.microsoft.com/office/drawing/2016/5/9/chartex" xmlns:cx4="http://schemas.microsoft.com/office/drawing/2016/5/10/chartex" xmlns:cx5="http://schemas.microsoft.com/office/drawing/2016/5/11/chartex" xmlns:cx6="http://schemas.microsoft.com/office/drawing/2016/5/12/chartex" xmlns:cx7="http://schemas.microsoft.com/office/drawing/2016/5/13/chartex" xmlns:cx8="http://schemas.microsoft.com/office/drawing/2016/5/14/chartex" xmlns:aink="http://schemas.microsoft.com/office/drawing/2016/ink" xmlns:am3d="http://schemas.microsoft.com/office/drawing/2017/model3d" xmlns:w16cex="http://schemas.microsoft.com/office/word/2018/wordml/cex" xmlns:w16cid="http://schemas.microsoft.com/office/word/2016/wordml/cid" xmlns:w16="http://schemas.microsoft.com/office/word/2018/wordml" xmlns:w16se="http://schemas.microsoft.com/office/word/2015/wordml/symex">
             <w:pict>
               <v:rect w14:anchorId="0B12C2EB" id="Rectangle 23" o:spid="_x0000_s1026" style="position:absolute;margin-left:-47.3pt;margin-top:-.05pt;width:540pt;height:36pt;z-index:251680768;visibility:visible;mso-wrap-style:none;mso-wrap-distance-left:9pt;mso-wrap-distance-top:0;mso-wrap-distance-right:9pt;mso-wrap-distance-bottom:0;mso-position-horizontal:absolute;mso-position-horizontal-relative:text;mso-position-vertical:absolute;mso-position-vertical-relative:text;v-text-anchor:middle" o:gfxdata="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" filled="f" fillcolor="#5b9bd5 [3204]" stroked="f" strokecolor="black [3213]">
                 <v:shadow color="#e7e6e6 [3214]"/>
@@ -582,23 +580,13 @@
                               </w:rPr>
                               <w:t>{{</w:t>
                             </w:r>
-                            <w:proofErr w:type="gramStart"/>
                             <w:r>
                               <w:rPr>
                                 <w:rFonts w:ascii="Arial" w:eastAsia="Times New Roman" w:hAnsi="Arial" w:cs="Arial"/>
                                 <w:color w:val="000000"/>
                                 <w:kern w:val="24"/>
                               </w:rPr>
-                              <w:t>r</w:t>
-                            </w:r>
-                            <w:proofErr w:type="gramEnd"/>
-                            <w:r>
-                              <w:rPr>
-                                <w:rFonts w:ascii="Arial" w:eastAsia="Times New Roman" w:hAnsi="Arial" w:cs="Arial"/>
-                                <w:color w:val="000000"/>
-                                <w:kern w:val="24"/>
-                              </w:rPr>
-                              <w:t xml:space="preserve"> </w:t>
+                              <w:t xml:space="preserve">r </w:t>
                             </w:r>
                             <w:proofErr w:type="spellStart"/>
                             <w:r>
@@ -933,7 +921,6 @@
                               </w:rPr>
                               <w:t>{{</w:t>
                             </w:r>
-                            <w:proofErr w:type="gramStart"/>
                             <w:r>
                               <w:rPr>
                                 <w:rFonts w:ascii="Arial" w:eastAsia="Times New Roman" w:hAnsi="Arial" w:cs="Arial"/>
@@ -941,17 +928,7 @@
                                 <w:color w:val="000000"/>
                                 <w:kern w:val="24"/>
                               </w:rPr>
-                              <w:t>r</w:t>
-                            </w:r>
-                            <w:proofErr w:type="gramEnd"/>
-                            <w:r>
-                              <w:rPr>
-                                <w:rFonts w:ascii="Arial" w:eastAsia="Times New Roman" w:hAnsi="Arial" w:cs="Arial"/>
-                                <w:bCs/>
-                                <w:color w:val="000000"/>
-                                <w:kern w:val="24"/>
-                              </w:rPr>
-                              <w:t xml:space="preserve"> </w:t>
+                              <w:t xml:space="preserve">r </w:t>
                             </w:r>
                             <w:r>
                               <w:rPr>
@@ -1450,7 +1427,6 @@
                             <w:pPr>
                               <w:pStyle w:val="NormalWeb"/>
                               <w:spacing w:before="0" w:beforeAutospacing="0" w:after="0" w:afterAutospacing="0"/>
-                              <w:jc w:val="both"/>
                               <w:rPr>
                                 <w:rFonts w:ascii="Arial" w:eastAsia="Times New Roman" w:hAnsi="Arial" w:cs="Arial"/>
                                 <w:b/>
@@ -1477,24 +1453,16 @@
                               </w:rPr>
                               <w:t xml:space="preserve">r </w:t>
                             </w:r>
-                            <w:proofErr w:type="spellStart"/>
                             <w:r>
                               <w:rPr>
                                 <w:rFonts w:ascii="Arial" w:eastAsia="Times New Roman" w:hAnsi="Arial" w:cs="Arial"/>
                                 <w:color w:val="000000"/>
                                 <w:kern w:val="24"/>
                               </w:rPr>
-                              <w:t>aspectPositif</w:t>
-                            </w:r>
-                            <w:proofErr w:type="spellEnd"/>
-                            <w:r>
-                              <w:rPr>
-                                <w:rFonts w:ascii="Arial" w:eastAsia="Times New Roman" w:hAnsi="Arial" w:cs="Arial"/>
-                                <w:color w:val="000000"/>
-                                <w:kern w:val="24"/>
-                              </w:rPr>
-                              <w:t>}}</w:t>
-                            </w:r>
+                              <w:t>aspectPositif}}</w:t>
+                            </w:r>
+                            <w:bookmarkStart w:id="0" w:name="_GoBack"/>
+                            <w:bookmarkEnd w:id="0"/>
                           </w:p>
                           <w:p>
                             <w:pPr>
@@ -1660,7 +1628,6 @@
                       <w:pPr>
                         <w:pStyle w:val="NormalWeb"/>
                         <w:spacing w:before="0" w:beforeAutospacing="0" w:after="0" w:afterAutospacing="0"/>
-                        <w:jc w:val="both"/>
                         <w:rPr>
                           <w:rFonts w:ascii="Arial" w:eastAsia="Times New Roman" w:hAnsi="Arial" w:cs="Arial"/>
                           <w:b/>
@@ -1671,42 +1638,32 @@
                           <w:szCs w:val="32"/>
                         </w:rPr>
                       </w:pPr>
+                      <w:r>
+                        <w:rPr>
+                          <w:rFonts w:ascii="Arial" w:eastAsia="Times New Roman" w:hAnsi="Arial" w:cs="Arial"/>
+                          <w:color w:val="000000"/>
+                          <w:kern w:val="24"/>
+                        </w:rPr>
+                        <w:t>{{</w:t>
+                      </w:r>
+                      <w:r>
+                        <w:rPr>
+                          <w:rFonts w:ascii="Arial" w:eastAsia="Times New Roman" w:hAnsi="Arial" w:cs="Arial"/>
+                          <w:color w:val="000000"/>
+                          <w:kern w:val="24"/>
+                        </w:rPr>
+                        <w:t xml:space="preserve">r </w:t>
+                      </w:r>
+                      <w:r>
+                        <w:rPr>
+                          <w:rFonts w:ascii="Arial" w:eastAsia="Times New Roman" w:hAnsi="Arial" w:cs="Arial"/>
+                          <w:color w:val="000000"/>
+                          <w:kern w:val="24"/>
+                        </w:rPr>
+                        <w:t>aspectPositif}}</w:t>
+                      </w:r>
                       <w:bookmarkStart w:id="1" w:name="_GoBack"/>
                       <w:bookmarkEnd w:id="1"/>
-                      <w:r>
-                        <w:rPr>
-                          <w:rFonts w:ascii="Arial" w:eastAsia="Times New Roman" w:hAnsi="Arial" w:cs="Arial"/>
-                          <w:color w:val="000000"/>
-                          <w:kern w:val="24"/>
-                        </w:rPr>
-                        <w:t>{{</w:t>
-                      </w:r>
-                      <w:r>
-                        <w:rPr>
-                          <w:rFonts w:ascii="Arial" w:eastAsia="Times New Roman" w:hAnsi="Arial" w:cs="Arial"/>
-                          <w:color w:val="000000"/>
-                          <w:kern w:val="24"/>
-                        </w:rPr>
-                        <w:t xml:space="preserve">r </w:t>
-                      </w:r>
-                      <w:proofErr w:type="spellStart"/>
-                      <w:r>
-                        <w:rPr>
-                          <w:rFonts w:ascii="Arial" w:eastAsia="Times New Roman" w:hAnsi="Arial" w:cs="Arial"/>
-                          <w:color w:val="000000"/>
-                          <w:kern w:val="24"/>
-                        </w:rPr>
-                        <w:t>aspectPositif</w:t>
-                      </w:r>
-                      <w:proofErr w:type="spellEnd"/>
-                      <w:r>
-                        <w:rPr>
-                          <w:rFonts w:ascii="Arial" w:eastAsia="Times New Roman" w:hAnsi="Arial" w:cs="Arial"/>
-                          <w:color w:val="000000"/>
-                          <w:kern w:val="24"/>
-                        </w:rPr>
-                        <w:t>}}</w:t>
-                      </w:r>
                     </w:p>
                     <w:p>
                       <w:pPr>
@@ -2464,7 +2421,7 @@
               </wp:anchor>
             </w:drawing>
           </mc:Choice>
-          <mc:Fallback xmlns:w16se="http://schemas.microsoft.com/office/word/2015/wordml/symex" xmlns:w16="http://schemas.microsoft.com/office/word/2018/wordml" xmlns:w16cid="http://schemas.microsoft.com/office/word/2016/wordml/cid" xmlns:w16cex="http://schemas.microsoft.com/office/word/2018/wordml/cex" xmlns:am3d="http://schemas.microsoft.com/office/drawing/2017/model3d" xmlns:aink="http://schemas.microsoft.com/office/drawing/2016/ink" xmlns:cx8="http://schemas.microsoft.com/office/drawing/2016/5/14/chartex" xmlns:cx7="http://schemas.microsoft.com/office/drawing/2016/5/13/chartex" xmlns:cx6="http://schemas.microsoft.com/office/drawing/2016/5/12/chartex" xmlns:cx5="http://schemas.microsoft.com/office/drawing/2016/5/11/chartex" xmlns:cx4="http://schemas.microsoft.com/office/drawing/2016/5/10/chartex" xmlns:cx3="http://schemas.microsoft.com/office/drawing/2016/5/9/chartex" xmlns:cx2="http://schemas.microsoft.com/office/drawing/2015/10/21/chartex" xmlns:cx1="http://schemas.microsoft.com/office/drawing/2015/9/8/chartex" xmlns:cx="http://schemas.microsoft.com/office/drawing/2014/chartex">
+          <mc:Fallback xmlns:cx="http://schemas.microsoft.com/office/drawing/2014/chartex" xmlns:cx1="http://schemas.microsoft.com/office/drawing/2015/9/8/chartex" xmlns:cx2="http://schemas.microsoft.com/office/drawing/2015/10/21/chartex" xmlns:cx3="http://schemas.microsoft.com/office/drawing/2016/5/9/chartex" xmlns:cx4="http://schemas.microsoft.com/office/drawing/2016/5/10/chartex" xmlns:cx5="http://schemas.microsoft.com/office/drawing/2016/5/11/chartex" xmlns:cx6="http://schemas.microsoft.com/office/drawing/2016/5/12/chartex" xmlns:cx7="http://schemas.microsoft.com/office/drawing/2016/5/13/chartex" xmlns:cx8="http://schemas.microsoft.com/office/drawing/2016/5/14/chartex" xmlns:aink="http://schemas.microsoft.com/office/drawing/2016/ink" xmlns:am3d="http://schemas.microsoft.com/office/drawing/2017/model3d" xmlns:w16cex="http://schemas.microsoft.com/office/word/2018/wordml/cex" xmlns:w16cid="http://schemas.microsoft.com/office/word/2016/wordml/cid" xmlns:w16="http://schemas.microsoft.com/office/word/2018/wordml" xmlns:w16se="http://schemas.microsoft.com/office/word/2015/wordml/symex">
             <w:pict>
               <v:shape w14:anchorId="36D7B99E" id="Zone de texte 1" o:spid="_x0000_s1033" type="#_x0000_t202" style="position:absolute;margin-left:-50.6pt;margin-top:31.9pt;width:124.35pt;height:141.75pt;z-index:251683840;visibility:visible;mso-wrap-style:square;mso-wrap-distance-left:9pt;mso-wrap-distance-top:0;mso-wrap-distance-right:9pt;mso-wrap-distance-bottom:0;mso-position-horizontal:absolute;mso-position-horizontal-relative:text;mso-position-vertical:absolute;mso-position-vertical-relative:text;v-text-anchor:top" o:gfxdata="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" filled="f" strokeweight=".5pt">
                 <v:textbox>
@@ -2549,7 +2506,7 @@
               </wp:anchor>
             </w:drawing>
           </mc:Choice>
-          <mc:Fallback xmlns:w16se="http://schemas.microsoft.com/office/word/2015/wordml/symex" xmlns:w16="http://schemas.microsoft.com/office/word/2018/wordml" xmlns:w16cid="http://schemas.microsoft.com/office/word/2016/wordml/cid" xmlns:w16cex="http://schemas.microsoft.com/office/word/2018/wordml/cex" xmlns:am3d="http://schemas.microsoft.com/office/drawing/2017/model3d" xmlns:aink="http://schemas.microsoft.com/office/drawing/2016/ink" xmlns:cx8="http://schemas.microsoft.com/office/drawing/2016/5/14/chartex" xmlns:cx7="http://schemas.microsoft.com/office/drawing/2016/5/13/chartex" xmlns:cx6="http://schemas.microsoft.com/office/drawing/2016/5/12/chartex" xmlns:cx5="http://schemas.microsoft.com/office/drawing/2016/5/11/chartex" xmlns:cx4="http://schemas.microsoft.com/office/drawing/2016/5/10/chartex" xmlns:cx3="http://schemas.microsoft.com/office/drawing/2016/5/9/chartex" xmlns:cx2="http://schemas.microsoft.com/office/drawing/2015/10/21/chartex" xmlns:cx1="http://schemas.microsoft.com/office/drawing/2015/9/8/chartex" xmlns:cx="http://schemas.microsoft.com/office/drawing/2014/chartex">
+          <mc:Fallback xmlns:cx="http://schemas.microsoft.com/office/drawing/2014/chartex" xmlns:cx1="http://schemas.microsoft.com/office/drawing/2015/9/8/chartex" xmlns:cx2="http://schemas.microsoft.com/office/drawing/2015/10/21/chartex" xmlns:cx3="http://schemas.microsoft.com/office/drawing/2016/5/9/chartex" xmlns:cx4="http://schemas.microsoft.com/office/drawing/2016/5/10/chartex" xmlns:cx5="http://schemas.microsoft.com/office/drawing/2016/5/11/chartex" xmlns:cx6="http://schemas.microsoft.com/office/drawing/2016/5/12/chartex" xmlns:cx7="http://schemas.microsoft.com/office/drawing/2016/5/13/chartex" xmlns:cx8="http://schemas.microsoft.com/office/drawing/2016/5/14/chartex" xmlns:aink="http://schemas.microsoft.com/office/drawing/2016/ink" xmlns:am3d="http://schemas.microsoft.com/office/drawing/2017/model3d" xmlns:w16cex="http://schemas.microsoft.com/office/word/2018/wordml/cex" xmlns:w16cid="http://schemas.microsoft.com/office/word/2016/wordml/cid" xmlns:w16="http://schemas.microsoft.com/office/word/2018/wordml" xmlns:w16se="http://schemas.microsoft.com/office/word/2015/wordml/symex">
             <w:pict>
               <v:rect w14:anchorId="4DCF2B30" id="Rectangle 39" o:spid="_x0000_s1026" style="position:absolute;margin-left:-46.5pt;margin-top:36.75pt;width:0;height:0;z-index:251681792;visibility:visible;mso-wrap-style:square;mso-wrap-distance-left:9pt;mso-wrap-distance-top:0;mso-wrap-distance-right:9pt;mso-wrap-distance-bottom:0;mso-position-horizontal:absolute;mso-position-horizontal-relative:text;mso-position-vertical:absolute;mso-position-vertical-relative:text;v-text-anchor:top" o:gfxdata="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" fillcolor="#5b9bd5 [3204]" strokecolor="black [3213]">
                 <v:shadow color="#e7e6e6 [3214]"/>
@@ -2623,7 +2580,7 @@
               </wp:anchor>
             </w:drawing>
           </mc:Choice>
-          <mc:Fallback xmlns:w16se="http://schemas.microsoft.com/office/word/2015/wordml/symex" xmlns:w16="http://schemas.microsoft.com/office/word/2018/wordml" xmlns:w16cid="http://schemas.microsoft.com/office/word/2016/wordml/cid" xmlns:w16cex="http://schemas.microsoft.com/office/word/2018/wordml/cex" xmlns:am3d="http://schemas.microsoft.com/office/drawing/2017/model3d" xmlns:aink="http://schemas.microsoft.com/office/drawing/2016/ink" xmlns:cx8="http://schemas.microsoft.com/office/drawing/2016/5/14/chartex" xmlns:cx7="http://schemas.microsoft.com/office/drawing/2016/5/13/chartex" xmlns:cx6="http://schemas.microsoft.com/office/drawing/2016/5/12/chartex" xmlns:cx5="http://schemas.microsoft.com/office/drawing/2016/5/11/chartex" xmlns:cx4="http://schemas.microsoft.com/office/drawing/2016/5/10/chartex" xmlns:cx3="http://schemas.microsoft.com/office/drawing/2016/5/9/chartex" xmlns:cx2="http://schemas.microsoft.com/office/drawing/2015/10/21/chartex" xmlns:cx1="http://schemas.microsoft.com/office/drawing/2015/9/8/chartex" xmlns:cx="http://schemas.microsoft.com/office/drawing/2014/chartex">
+          <mc:Fallback xmlns:cx="http://schemas.microsoft.com/office/drawing/2014/chartex" xmlns:cx1="http://schemas.microsoft.com/office/drawing/2015/9/8/chartex" xmlns:cx2="http://schemas.microsoft.com/office/drawing/2015/10/21/chartex" xmlns:cx3="http://schemas.microsoft.com/office/drawing/2016/5/9/chartex" xmlns:cx4="http://schemas.microsoft.com/office/drawing/2016/5/10/chartex" xmlns:cx5="http://schemas.microsoft.com/office/drawing/2016/5/11/chartex" xmlns:cx6="http://schemas.microsoft.com/office/drawing/2016/5/12/chartex" xmlns:cx7="http://schemas.microsoft.com/office/drawing/2016/5/13/chartex" xmlns:cx8="http://schemas.microsoft.com/office/drawing/2016/5/14/chartex" xmlns:aink="http://schemas.microsoft.com/office/drawing/2016/ink" xmlns:am3d="http://schemas.microsoft.com/office/drawing/2017/model3d" xmlns:w16cex="http://schemas.microsoft.com/office/word/2018/wordml/cex" xmlns:w16cid="http://schemas.microsoft.com/office/word/2016/wordml/cid" xmlns:w16="http://schemas.microsoft.com/office/word/2018/wordml" xmlns:w16se="http://schemas.microsoft.com/office/word/2015/wordml/symex">
             <w:pict>
               <v:shape w14:anchorId="3433B39B" id="Zone de texte 5" o:spid="_x0000_s1026" type="#_x0000_t202" style="position:absolute;margin-left:349.5pt;margin-top:4.35pt;width:181.8pt;height:103.2pt;z-index:251679744;visibility:visible;mso-wrap-style:square;mso-wrap-distance-left:9pt;mso-wrap-distance-top:0;mso-wrap-distance-right:9pt;mso-wrap-distance-bottom:0;mso-position-horizontal:absolute;mso-position-horizontal-relative:text;mso-position-vertical:absolute;mso-position-vertical-relative:text;v-text-anchor:top" o:gfxdata="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" filled="f" stroked="f" strokeweight=".5pt"/>
             </w:pict>
@@ -2693,7 +2650,7 @@
               </wp:anchor>
             </w:drawing>
           </mc:Choice>
-          <mc:Fallback xmlns:w16se="http://schemas.microsoft.com/office/word/2015/wordml/symex" xmlns:w16="http://schemas.microsoft.com/office/word/2018/wordml" xmlns:w16cid="http://schemas.microsoft.com/office/word/2016/wordml/cid" xmlns:w16cex="http://schemas.microsoft.com/office/word/2018/wordml/cex" xmlns:am3d="http://schemas.microsoft.com/office/drawing/2017/model3d" xmlns:aink="http://schemas.microsoft.com/office/drawing/2016/ink" xmlns:cx8="http://schemas.microsoft.com/office/drawing/2016/5/14/chartex" xmlns:cx7="http://schemas.microsoft.com/office/drawing/2016/5/13/chartex" xmlns:cx6="http://schemas.microsoft.com/office/drawing/2016/5/12/chartex" xmlns:cx5="http://schemas.microsoft.com/office/drawing/2016/5/11/chartex" xmlns:cx4="http://schemas.microsoft.com/office/drawing/2016/5/10/chartex" xmlns:cx3="http://schemas.microsoft.com/office/drawing/2016/5/9/chartex" xmlns:cx2="http://schemas.microsoft.com/office/drawing/2015/10/21/chartex" xmlns:cx1="http://schemas.microsoft.com/office/drawing/2015/9/8/chartex" xmlns:cx="http://schemas.microsoft.com/office/drawing/2014/chartex">
+          <mc:Fallback xmlns:cx="http://schemas.microsoft.com/office/drawing/2014/chartex" xmlns:cx1="http://schemas.microsoft.com/office/drawing/2015/9/8/chartex" xmlns:cx2="http://schemas.microsoft.com/office/drawing/2015/10/21/chartex" xmlns:cx3="http://schemas.microsoft.com/office/drawing/2016/5/9/chartex" xmlns:cx4="http://schemas.microsoft.com/office/drawing/2016/5/10/chartex" xmlns:cx5="http://schemas.microsoft.com/office/drawing/2016/5/11/chartex" xmlns:cx6="http://schemas.microsoft.com/office/drawing/2016/5/12/chartex" xmlns:cx7="http://schemas.microsoft.com/office/drawing/2016/5/13/chartex" xmlns:cx8="http://schemas.microsoft.com/office/drawing/2016/5/14/chartex" xmlns:aink="http://schemas.microsoft.com/office/drawing/2016/ink" xmlns:am3d="http://schemas.microsoft.com/office/drawing/2017/model3d" xmlns:w16cex="http://schemas.microsoft.com/office/word/2018/wordml/cex" xmlns:w16cid="http://schemas.microsoft.com/office/word/2016/wordml/cid" xmlns:w16="http://schemas.microsoft.com/office/word/2018/wordml" xmlns:w16se="http://schemas.microsoft.com/office/word/2015/wordml/symex">
             <w:pict>
               <v:shapetype w14:anchorId="750BE95C" id="_x0000_t13" coordsize="21600,21600" o:spt="13" adj="16200,5400" path="m@0,l@0@1,0@1,0@2@0@2@0,21600,21600,10800xe">
                 <v:stroke joinstyle="miter"/>
@@ -2779,7 +2736,7 @@
               </wp:anchor>
             </w:drawing>
           </mc:Choice>
-          <mc:Fallback xmlns:w16se="http://schemas.microsoft.com/office/word/2015/wordml/symex" xmlns:w16="http://schemas.microsoft.com/office/word/2018/wordml" xmlns:w16cid="http://schemas.microsoft.com/office/word/2016/wordml/cid" xmlns:w16cex="http://schemas.microsoft.com/office/word/2018/wordml/cex" xmlns:am3d="http://schemas.microsoft.com/office/drawing/2017/model3d" xmlns:aink="http://schemas.microsoft.com/office/drawing/2016/ink" xmlns:cx8="http://schemas.microsoft.com/office/drawing/2016/5/14/chartex" xmlns:cx7="http://schemas.microsoft.com/office/drawing/2016/5/13/chartex" xmlns:cx6="http://schemas.microsoft.com/office/drawing/2016/5/12/chartex" xmlns:cx5="http://schemas.microsoft.com/office/drawing/2016/5/11/chartex" xmlns:cx4="http://schemas.microsoft.com/office/drawing/2016/5/10/chartex" xmlns:cx3="http://schemas.microsoft.com/office/drawing/2016/5/9/chartex" xmlns:cx2="http://schemas.microsoft.com/office/drawing/2015/10/21/chartex" xmlns:cx1="http://schemas.microsoft.com/office/drawing/2015/9/8/chartex" xmlns:cx="http://schemas.microsoft.com/office/drawing/2014/chartex">
+          <mc:Fallback xmlns:cx="http://schemas.microsoft.com/office/drawing/2014/chartex" xmlns:cx1="http://schemas.microsoft.com/office/drawing/2015/9/8/chartex" xmlns:cx2="http://schemas.microsoft.com/office/drawing/2015/10/21/chartex" xmlns:cx3="http://schemas.microsoft.com/office/drawing/2016/5/9/chartex" xmlns:cx4="http://schemas.microsoft.com/office/drawing/2016/5/10/chartex" xmlns:cx5="http://schemas.microsoft.com/office/drawing/2016/5/11/chartex" xmlns:cx6="http://schemas.microsoft.com/office/drawing/2016/5/12/chartex" xmlns:cx7="http://schemas.microsoft.com/office/drawing/2016/5/13/chartex" xmlns:cx8="http://schemas.microsoft.com/office/drawing/2016/5/14/chartex" xmlns:aink="http://schemas.microsoft.com/office/drawing/2016/ink" xmlns:am3d="http://schemas.microsoft.com/office/drawing/2017/model3d" xmlns:w16cex="http://schemas.microsoft.com/office/word/2018/wordml/cex" xmlns:w16cid="http://schemas.microsoft.com/office/word/2016/wordml/cid" xmlns:w16="http://schemas.microsoft.com/office/word/2018/wordml" xmlns:w16se="http://schemas.microsoft.com/office/word/2015/wordml/symex">
             <w:pict>
               <v:shape w14:anchorId="2771EFC8" id="Flèche vers la droite 96" o:spid="_x0000_s1026" type="#_x0000_t13" style="position:absolute;margin-left:126.65pt;margin-top:308.6pt;width:20.4pt;height:19.3pt;rotation:-90;z-index:251676672;visibility:visible;mso-wrap-style:square;mso-wrap-distance-left:9pt;mso-wrap-distance-top:0;mso-wrap-distance-right:9pt;mso-wrap-distance-bottom:0;mso-position-horizontal:absolute;mso-position-horizontal-relative:text;mso-position-vertical:absolute;mso-position-vertical-relative:text;v-text-anchor:middle" o:gfxdata="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" adj="11382" fillcolor="#0070c0" strokecolor="#0070c0" strokeweight=".5pt"/>
             </w:pict>
@@ -2849,7 +2806,7 @@
               </wp:anchor>
             </w:drawing>
           </mc:Choice>
-          <mc:Fallback xmlns:w16se="http://schemas.microsoft.com/office/word/2015/wordml/symex" xmlns:w16="http://schemas.microsoft.com/office/word/2018/wordml" xmlns:w16cid="http://schemas.microsoft.com/office/word/2016/wordml/cid" xmlns:w16cex="http://schemas.microsoft.com/office/word/2018/wordml/cex" xmlns:am3d="http://schemas.microsoft.com/office/drawing/2017/model3d" xmlns:aink="http://schemas.microsoft.com/office/drawing/2016/ink" xmlns:cx8="http://schemas.microsoft.com/office/drawing/2016/5/14/chartex" xmlns:cx7="http://schemas.microsoft.com/office/drawing/2016/5/13/chartex" xmlns:cx6="http://schemas.microsoft.com/office/drawing/2016/5/12/chartex" xmlns:cx5="http://schemas.microsoft.com/office/drawing/2016/5/11/chartex" xmlns:cx4="http://schemas.microsoft.com/office/drawing/2016/5/10/chartex" xmlns:cx3="http://schemas.microsoft.com/office/drawing/2016/5/9/chartex" xmlns:cx2="http://schemas.microsoft.com/office/drawing/2015/10/21/chartex" xmlns:cx1="http://schemas.microsoft.com/office/drawing/2015/9/8/chartex" xmlns:cx="http://schemas.microsoft.com/office/drawing/2014/chartex">
+          <mc:Fallback xmlns:cx="http://schemas.microsoft.com/office/drawing/2014/chartex" xmlns:cx1="http://schemas.microsoft.com/office/drawing/2015/9/8/chartex" xmlns:cx2="http://schemas.microsoft.com/office/drawing/2015/10/21/chartex" xmlns:cx3="http://schemas.microsoft.com/office/drawing/2016/5/9/chartex" xmlns:cx4="http://schemas.microsoft.com/office/drawing/2016/5/10/chartex" xmlns:cx5="http://schemas.microsoft.com/office/drawing/2016/5/11/chartex" xmlns:cx6="http://schemas.microsoft.com/office/drawing/2016/5/12/chartex" xmlns:cx7="http://schemas.microsoft.com/office/drawing/2016/5/13/chartex" xmlns:cx8="http://schemas.microsoft.com/office/drawing/2016/5/14/chartex" xmlns:aink="http://schemas.microsoft.com/office/drawing/2016/ink" xmlns:am3d="http://schemas.microsoft.com/office/drawing/2017/model3d" xmlns:w16cex="http://schemas.microsoft.com/office/word/2018/wordml/cex" xmlns:w16cid="http://schemas.microsoft.com/office/word/2016/wordml/cid" xmlns:w16="http://schemas.microsoft.com/office/word/2018/wordml" xmlns:w16se="http://schemas.microsoft.com/office/word/2015/wordml/symex">
             <w:pict>
               <v:shape w14:anchorId="453C7E92" id="Flèche vers la droite 26" o:spid="_x0000_s1026" type="#_x0000_t13" style="position:absolute;margin-left:49.3pt;margin-top:268.6pt;width:24.15pt;height:18.3pt;z-index:251675648;visibility:visible;mso-wrap-style:square;mso-wrap-distance-left:9pt;mso-wrap-distance-top:0;mso-wrap-distance-right:9pt;mso-wrap-distance-bottom:0;mso-position-horizontal:absolute;mso-position-horizontal-relative:text;mso-position-vertical:absolute;mso-position-vertical-relative:text;v-text-anchor:middle" o:gfxdata="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" adj="13416" fillcolor="#0070c0" strokecolor="#0070c0" strokeweight=".5pt"/>
             </w:pict>
@@ -3523,7 +3480,7 @@
               </wp:anchor>
             </w:drawing>
           </mc:Choice>
-          <mc:Fallback xmlns:w16se="http://schemas.microsoft.com/office/word/2015/wordml/symex" xmlns:w16="http://schemas.microsoft.com/office/word/2018/wordml" xmlns:w16cid="http://schemas.microsoft.com/office/word/2016/wordml/cid" xmlns:w16cex="http://schemas.microsoft.com/office/word/2018/wordml/cex" xmlns:am3d="http://schemas.microsoft.com/office/drawing/2017/model3d" xmlns:aink="http://schemas.microsoft.com/office/drawing/2016/ink" xmlns:cx8="http://schemas.microsoft.com/office/drawing/2016/5/14/chartex" xmlns:cx7="http://schemas.microsoft.com/office/drawing/2016/5/13/chartex" xmlns:cx6="http://schemas.microsoft.com/office/drawing/2016/5/12/chartex" xmlns:cx5="http://schemas.microsoft.com/office/drawing/2016/5/11/chartex" xmlns:cx4="http://schemas.microsoft.com/office/drawing/2016/5/10/chartex" xmlns:cx3="http://schemas.microsoft.com/office/drawing/2016/5/9/chartex" xmlns:cx2="http://schemas.microsoft.com/office/drawing/2015/10/21/chartex" xmlns:cx1="http://schemas.microsoft.com/office/drawing/2015/9/8/chartex" xmlns:cx="http://schemas.microsoft.com/office/drawing/2014/chartex">
+          <mc:Fallback xmlns:cx="http://schemas.microsoft.com/office/drawing/2014/chartex" xmlns:cx1="http://schemas.microsoft.com/office/drawing/2015/9/8/chartex" xmlns:cx2="http://schemas.microsoft.com/office/drawing/2015/10/21/chartex" xmlns:cx3="http://schemas.microsoft.com/office/drawing/2016/5/9/chartex" xmlns:cx4="http://schemas.microsoft.com/office/drawing/2016/5/10/chartex" xmlns:cx5="http://schemas.microsoft.com/office/drawing/2016/5/11/chartex" xmlns:cx6="http://schemas.microsoft.com/office/drawing/2016/5/12/chartex" xmlns:cx7="http://schemas.microsoft.com/office/drawing/2016/5/13/chartex" xmlns:cx8="http://schemas.microsoft.com/office/drawing/2016/5/14/chartex" xmlns:aink="http://schemas.microsoft.com/office/drawing/2016/ink" xmlns:am3d="http://schemas.microsoft.com/office/drawing/2017/model3d" xmlns:w16cex="http://schemas.microsoft.com/office/word/2018/wordml/cex" xmlns:w16cid="http://schemas.microsoft.com/office/word/2016/wordml/cid" xmlns:w16="http://schemas.microsoft.com/office/word/2018/wordml" xmlns:w16se="http://schemas.microsoft.com/office/word/2015/wordml/symex">
             <w:pict>
               <v:shape w14:anchorId="36439117" id="Flèche vers la droite 47" o:spid="_x0000_s1026" type="#_x0000_t13" style="position:absolute;margin-left:49.3pt;margin-top:205.9pt;width:24.15pt;height:18.3pt;z-index:251665408;visibility:visible;mso-wrap-style:square;mso-wrap-distance-left:9pt;mso-wrap-distance-top:0;mso-wrap-distance-right:9pt;mso-wrap-distance-bottom:0;mso-position-horizontal:absolute;mso-position-horizontal-relative:text;mso-position-vertical:absolute;mso-position-vertical-relative:text;v-text-anchor:middle" o:gfxdata="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" adj="13416" fillcolor="#0070c0" strokecolor="#0070c0" strokeweight=".5pt"/>
             </w:pict>
@@ -4291,7 +4248,7 @@
               </wp:anchor>
             </w:drawing>
           </mc:Choice>
-          <mc:Fallback xmlns:w16se="http://schemas.microsoft.com/office/word/2015/wordml/symex" xmlns:w16="http://schemas.microsoft.com/office/word/2018/wordml" xmlns:w16cid="http://schemas.microsoft.com/office/word/2016/wordml/cid" xmlns:w16cex="http://schemas.microsoft.com/office/word/2018/wordml/cex" xmlns:am3d="http://schemas.microsoft.com/office/drawing/2017/model3d" xmlns:aink="http://schemas.microsoft.com/office/drawing/2016/ink" xmlns:cx8="http://schemas.microsoft.com/office/drawing/2016/5/14/chartex" xmlns:cx7="http://schemas.microsoft.com/office/drawing/2016/5/13/chartex" xmlns:cx6="http://schemas.microsoft.com/office/drawing/2016/5/12/chartex" xmlns:cx5="http://schemas.microsoft.com/office/drawing/2016/5/11/chartex" xmlns:cx4="http://schemas.microsoft.com/office/drawing/2016/5/10/chartex" xmlns:cx3="http://schemas.microsoft.com/office/drawing/2016/5/9/chartex" xmlns:cx2="http://schemas.microsoft.com/office/drawing/2015/10/21/chartex" xmlns:cx1="http://schemas.microsoft.com/office/drawing/2015/9/8/chartex" xmlns:cx="http://schemas.microsoft.com/office/drawing/2014/chartex">
+          <mc:Fallback xmlns:cx="http://schemas.microsoft.com/office/drawing/2014/chartex" xmlns:cx1="http://schemas.microsoft.com/office/drawing/2015/9/8/chartex" xmlns:cx2="http://schemas.microsoft.com/office/drawing/2015/10/21/chartex" xmlns:cx3="http://schemas.microsoft.com/office/drawing/2016/5/9/chartex" xmlns:cx4="http://schemas.microsoft.com/office/drawing/2016/5/10/chartex" xmlns:cx5="http://schemas.microsoft.com/office/drawing/2016/5/11/chartex" xmlns:cx6="http://schemas.microsoft.com/office/drawing/2016/5/12/chartex" xmlns:cx7="http://schemas.microsoft.com/office/drawing/2016/5/13/chartex" xmlns:cx8="http://schemas.microsoft.com/office/drawing/2016/5/14/chartex" xmlns:aink="http://schemas.microsoft.com/office/drawing/2016/ink" xmlns:am3d="http://schemas.microsoft.com/office/drawing/2017/model3d" xmlns:w16cex="http://schemas.microsoft.com/office/word/2018/wordml/cex" xmlns:w16cid="http://schemas.microsoft.com/office/word/2016/wordml/cid" xmlns:w16="http://schemas.microsoft.com/office/word/2018/wordml" xmlns:w16se="http://schemas.microsoft.com/office/word/2015/wordml/symex">
             <w:pict>
               <v:shape w14:anchorId="1030E8B8" id="Flèche vers la droite 95" o:spid="_x0000_s1026" type="#_x0000_t13" style="position:absolute;margin-left:51.85pt;margin-top:347.55pt;width:21.6pt;height:18.3pt;z-index:251661312;visibility:visible;mso-wrap-style:square;mso-wrap-distance-left:9pt;mso-wrap-distance-top:0;mso-wrap-distance-right:9pt;mso-wrap-distance-bottom:0;mso-position-horizontal:absolute;mso-position-horizontal-relative:text;mso-position-vertical:absolute;mso-position-vertical-relative:text;v-text-anchor:middle" o:gfxdata="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" adj="12450" fillcolor="#0070c0" strokecolor="#0070c0" strokeweight=".5pt"/>
             </w:pict>

</xml_diff>

<commit_message>
vita ny mise en forme
</commit_message>
<xml_diff>
--- a/template/Trame-vierge3-bleu.docx
+++ b/template/Trame-vierge3-bleu.docx
@@ -11,7 +11,7 @@
         <mc:AlternateContent>
           <mc:Choice Requires="wps">
             <w:drawing>
-              <wp:anchor distT="0" distB="0" distL="114300" distR="114300" simplePos="0" relativeHeight="251663360" behindDoc="0" locked="0" layoutInCell="1" allowOverlap="1" wp14:anchorId="0F9A5C66" wp14:editId="1E0307A1">
+              <wp:anchor distT="0" distB="0" distL="114300" distR="114300" simplePos="0" relativeHeight="251663360" behindDoc="0" locked="0" layoutInCell="1" allowOverlap="1" wp14:anchorId="0F9A5C66" wp14:editId="3F30B3A5">
                 <wp:simplePos x="0" y="0"/>
                 <wp:positionH relativeFrom="column">
                   <wp:posOffset>2757805</wp:posOffset>
@@ -19,8 +19,8 @@
                 <wp:positionV relativeFrom="paragraph">
                   <wp:posOffset>2424429</wp:posOffset>
                 </wp:positionV>
-                <wp:extent cx="3476625" cy="1076325"/>
-                <wp:effectExtent l="0" t="0" r="28575" b="28575"/>
+                <wp:extent cx="3566050" cy="1075964"/>
+                <wp:effectExtent l="0" t="0" r="15875" b="10160"/>
                 <wp:wrapNone/>
                 <wp:docPr id="6" name="Rectangle à coins arrondis 5"/>
                 <wp:cNvGraphicFramePr/>
@@ -31,7 +31,7 @@
                       <wps:spPr>
                         <a:xfrm>
                           <a:off x="0" y="0"/>
-                          <a:ext cx="3476625" cy="1076325"/>
+                          <a:ext cx="3566050" cy="1075964"/>
                         </a:xfrm>
                         <a:prstGeom prst="roundRect">
                           <a:avLst/>
@@ -133,7 +133,7 @@
                           </w:p>
                         </w:txbxContent>
                       </wps:txbx>
-                      <wps:bodyPr wrap="square" rtlCol="0" anchor="ctr">
+                      <wps:bodyPr wrap="square" rtlCol="0" anchor="t">
                         <a:noAutofit/>
                       </wps:bodyPr>
                     </wps:wsp>
@@ -150,7 +150,7 @@
           </mc:Choice>
           <mc:Fallback>
             <w:pict>
-              <v:roundrect w14:anchorId="0F9A5C66" id="Rectangle à coins arrondis 5" o:spid="_x0000_s1026" style="position:absolute;margin-left:217.15pt;margin-top:190.9pt;width:273.75pt;height:84.75pt;z-index:251663360;visibility:visible;mso-wrap-style:square;mso-width-percent:0;mso-height-percent:0;mso-wrap-distance-left:9pt;mso-wrap-distance-top:0;mso-wrap-distance-right:9pt;mso-wrap-distance-bottom:0;mso-position-horizontal:absolute;mso-position-horizontal-relative:text;mso-position-vertical:absolute;mso-position-vertical-relative:text;mso-width-percent:0;mso-height-percent:0;mso-width-relative:margin;mso-height-relative:margin;v-text-anchor:middle" arcsize="10923f" o:gfxdata="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" filled="f" strokecolor="#0070c0" strokeweight="1pt">
+              <v:roundrect w14:anchorId="0F9A5C66" id="Rectangle à coins arrondis 5" o:spid="_x0000_s1026" style="position:absolute;margin-left:217.15pt;margin-top:190.9pt;width:280.8pt;height:84.7pt;z-index:251663360;visibility:visible;mso-wrap-style:square;mso-width-percent:0;mso-height-percent:0;mso-wrap-distance-left:9pt;mso-wrap-distance-top:0;mso-wrap-distance-right:9pt;mso-wrap-distance-bottom:0;mso-position-horizontal:absolute;mso-position-horizontal-relative:text;mso-position-vertical:absolute;mso-position-vertical-relative:text;mso-width-percent:0;mso-height-percent:0;mso-width-relative:margin;mso-height-relative:margin;v-text-anchor:top" arcsize="10923f" o:gfxdata="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" filled="f" strokecolor="#0070c0" strokeweight="1pt">
                 <v:stroke joinstyle="miter"/>
                 <v:textbox>
                   <w:txbxContent>

</xml_diff>